<commit_message>
Johannes: nicht wirklich was geändert, git hat gemuckt
</commit_message>
<xml_diff>
--- a/Studienarbeit/Gliederung Studienarbeit.docx
+++ b/Studienarbeit/Gliederung Studienarbeit.docx
@@ -104,7 +104,21 @@
         <w:rPr>
           <w:highlight w:val="cyan"/>
         </w:rPr>
-        <w:t xml:space="preserve">Was ist WebCrawling? </w:t>
+        <w:t xml:space="preserve">Was ist </w:t>
+      </w:r>
+      <w:proofErr w:type="spellStart"/>
+      <w:r>
+        <w:rPr>
+          <w:highlight w:val="cyan"/>
+        </w:rPr>
+        <w:t>WebCrawling</w:t>
+      </w:r>
+      <w:proofErr w:type="spellEnd"/>
+      <w:r>
+        <w:rPr>
+          <w:highlight w:val="cyan"/>
+        </w:rPr>
+        <w:t xml:space="preserve">? </w:t>
       </w:r>
     </w:p>
     <w:p>
@@ -230,8 +244,16 @@
         <w:rPr>
           <w:highlight w:val="yellow"/>
         </w:rPr>
-        <w:t>Tabelle: Daten TripAdvisor (Welche Daten holen wir uns? Hotel und Restaurants?) details</w:t>
-      </w:r>
+        <w:t xml:space="preserve">Tabelle: Daten TripAdvisor (Welche Daten holen wir uns? Hotel und Restaurants?) </w:t>
+      </w:r>
+      <w:proofErr w:type="spellStart"/>
+      <w:r>
+        <w:rPr>
+          <w:highlight w:val="yellow"/>
+        </w:rPr>
+        <w:t>details</w:t>
+      </w:r>
+      <w:proofErr w:type="spellEnd"/>
     </w:p>
     <w:p>
       <w:pPr>
@@ -347,15 +369,24 @@
           <w:color w:val="000000" w:themeColor="text1"/>
           <w:highlight w:val="red"/>
         </w:rPr>
-        <w:t xml:space="preserve"> Beautiful</w:t>
-      </w:r>
+        <w:t xml:space="preserve"> </w:t>
+      </w:r>
+      <w:proofErr w:type="spellStart"/>
       <w:r>
         <w:rPr>
           <w:color w:val="000000" w:themeColor="text1"/>
           <w:highlight w:val="red"/>
         </w:rPr>
+        <w:t>Beautiful</w:t>
+      </w:r>
+      <w:r>
+        <w:rPr>
+          <w:color w:val="000000" w:themeColor="text1"/>
+          <w:highlight w:val="red"/>
+        </w:rPr>
         <w:t>Soup</w:t>
       </w:r>
+      <w:proofErr w:type="spellEnd"/>
     </w:p>
     <w:p>
       <w:pPr>
@@ -369,12 +400,21 @@
           <w:highlight w:val="red"/>
         </w:rPr>
       </w:pPr>
+      <w:proofErr w:type="spellStart"/>
       <w:r>
         <w:rPr>
           <w:color w:val="000000" w:themeColor="text1"/>
           <w:highlight w:val="red"/>
         </w:rPr>
-        <w:t>WebCrawler (Wie findet man die Daten auf der Webseite und wie holen wir sie uns.)</w:t>
+        <w:t>WebCrawler</w:t>
+      </w:r>
+      <w:proofErr w:type="spellEnd"/>
+      <w:r>
+        <w:rPr>
+          <w:color w:val="000000" w:themeColor="text1"/>
+          <w:highlight w:val="red"/>
+        </w:rPr>
+        <w:t xml:space="preserve"> (Wie findet man die Daten auf der Webseite und wie holen wir sie uns.)</w:t>
       </w:r>
     </w:p>
     <w:p>
@@ -389,6 +429,7 @@
           <w:highlight w:val="red"/>
         </w:rPr>
       </w:pPr>
+      <w:proofErr w:type="spellStart"/>
       <w:r>
         <w:rPr>
           <w:color w:val="000000" w:themeColor="text1"/>
@@ -396,6 +437,7 @@
         </w:rPr>
         <w:t>RestaurantDaten</w:t>
       </w:r>
+      <w:proofErr w:type="spellEnd"/>
     </w:p>
     <w:p>
       <w:pPr>
@@ -490,8 +532,30 @@
         <w:rPr>
           <w:highlight w:val="green"/>
         </w:rPr>
-        <w:t>Vergleich: SQLLite und TinyDB</w:t>
-      </w:r>
+        <w:t xml:space="preserve">Vergleich: </w:t>
+      </w:r>
+      <w:proofErr w:type="spellStart"/>
+      <w:r>
+        <w:rPr>
+          <w:highlight w:val="green"/>
+        </w:rPr>
+        <w:t>SQLLite</w:t>
+      </w:r>
+      <w:proofErr w:type="spellEnd"/>
+      <w:r>
+        <w:rPr>
+          <w:highlight w:val="green"/>
+        </w:rPr>
+        <w:t xml:space="preserve"> und </w:t>
+      </w:r>
+      <w:proofErr w:type="spellStart"/>
+      <w:r>
+        <w:rPr>
+          <w:highlight w:val="green"/>
+        </w:rPr>
+        <w:t>TinyDB</w:t>
+      </w:r>
+      <w:proofErr w:type="spellEnd"/>
     </w:p>
     <w:p>
       <w:pPr>
@@ -676,7 +740,21 @@
         <w:rPr>
           <w:highlight w:val="yellow"/>
         </w:rPr>
-        <w:t xml:space="preserve">Tabelle mit Häckchen </w:t>
+        <w:t xml:space="preserve">Tabelle mit </w:t>
+      </w:r>
+      <w:proofErr w:type="spellStart"/>
+      <w:r>
+        <w:rPr>
+          <w:highlight w:val="yellow"/>
+        </w:rPr>
+        <w:t>Häckchen</w:t>
+      </w:r>
+      <w:proofErr w:type="spellEnd"/>
+      <w:r>
+        <w:rPr>
+          <w:highlight w:val="yellow"/>
+        </w:rPr>
+        <w:t xml:space="preserve"> </w:t>
       </w:r>
       <w:r>
         <w:rPr>
@@ -754,7 +832,21 @@
         <w:rPr>
           <w:highlight w:val="red"/>
         </w:rPr>
-        <w:t xml:space="preserve">Wie sind wir damit klar gekommen, etc. </w:t>
+        <w:t xml:space="preserve">Wie sind wir damit </w:t>
+      </w:r>
+      <w:proofErr w:type="gramStart"/>
+      <w:r>
+        <w:rPr>
+          <w:highlight w:val="red"/>
+        </w:rPr>
+        <w:t>klar gekommen</w:t>
+      </w:r>
+      <w:proofErr w:type="gramEnd"/>
+      <w:r>
+        <w:rPr>
+          <w:highlight w:val="red"/>
+        </w:rPr>
+        <w:t xml:space="preserve">, etc. </w:t>
       </w:r>
     </w:p>
     <w:p/>
@@ -797,25 +889,24 @@
       <w:r>
         <w:tab/>
       </w:r>
+      <w:proofErr w:type="spellStart"/>
       <w:r>
         <w:rPr>
           <w:highlight w:val="yellow"/>
         </w:rPr>
         <w:t>Skanny</w:t>
       </w:r>
+      <w:proofErr w:type="spellEnd"/>
     </w:p>
     <w:p/>
     <w:p/>
     <w:p>
       <w:r>
-        <w:lastRenderedPageBreak/>
         <w:sym w:font="Wingdings" w:char="F0E0"/>
       </w:r>
       <w:r>
         <w:t xml:space="preserve"> Testdaten durchspielen?</w:t>
       </w:r>
-      <w:bookmarkStart w:id="0" w:name="_GoBack"/>
-      <w:bookmarkEnd w:id="0"/>
     </w:p>
     <w:sectPr>
       <w:pgSz w:w="11900" w:h="16840"/>

</xml_diff>